<commit_message>
added changes to be made in the Introduction
</commit_message>
<xml_diff>
--- a/Changes.docx
+++ b/Changes.docx
@@ -66,7 +66,7 @@
         <w:rPr>
           <w:color w:val="000000" w:themeColor="text1"/>
         </w:rPr>
-        <w:t>Abstract Section</w:t>
+        <w:t xml:space="preserve">Abstract </w:t>
       </w:r>
     </w:p>
     <w:p>
@@ -125,15 +125,102 @@
     </w:p>
     <w:p>
       <w:pPr>
+        <w:rPr>
+          <w:color w:val="000000" w:themeColor="text1"/>
+        </w:rPr>
+      </w:pPr>
+      <w:r>
+        <w:rPr>
+          <w:color w:val="000000" w:themeColor="text1"/>
+        </w:rPr>
+        <w:t>Introduction</w:t>
+      </w:r>
+    </w:p>
+    <w:p>
+      <w:pPr>
         <w:pStyle w:val="ListParagraph"/>
         <w:numPr>
           <w:ilvl w:val="0"/>
-          <w:numId w:val="3"/>
+          <w:numId w:val="5"/>
         </w:numPr>
         <w:rPr>
           <w:color w:val="000000" w:themeColor="text1"/>
         </w:rPr>
       </w:pPr>
+      <w:r>
+        <w:rPr>
+          <w:color w:val="000000" w:themeColor="text1"/>
+        </w:rPr>
+        <w:t>Started with the problem domain and gave a more detailed introduction.</w:t>
+      </w:r>
+    </w:p>
+    <w:p>
+      <w:pPr>
+        <w:rPr>
+          <w:color w:val="000000" w:themeColor="text1"/>
+        </w:rPr>
+      </w:pPr>
+      <w:r>
+        <w:rPr>
+          <w:color w:val="000000" w:themeColor="text1"/>
+        </w:rPr>
+        <w:t>Background</w:t>
+      </w:r>
+    </w:p>
+    <w:p>
+      <w:pPr>
+        <w:pStyle w:val="ListParagraph"/>
+        <w:numPr>
+          <w:ilvl w:val="0"/>
+          <w:numId w:val="6"/>
+        </w:numPr>
+        <w:rPr>
+          <w:color w:val="000000" w:themeColor="text1"/>
+        </w:rPr>
+      </w:pPr>
+    </w:p>
+    <w:p>
+      <w:pPr>
+        <w:rPr>
+          <w:color w:val="000000" w:themeColor="text1"/>
+        </w:rPr>
+      </w:pPr>
+      <w:r>
+        <w:rPr>
+          <w:color w:val="000000" w:themeColor="text1"/>
+        </w:rPr>
+        <w:t>References</w:t>
+      </w:r>
+    </w:p>
+    <w:p>
+      <w:pPr>
+        <w:pStyle w:val="ListParagraph"/>
+        <w:numPr>
+          <w:ilvl w:val="0"/>
+          <w:numId w:val="4"/>
+        </w:numPr>
+        <w:rPr>
+          <w:color w:val="000000" w:themeColor="text1"/>
+        </w:rPr>
+      </w:pPr>
+      <w:r>
+        <w:rPr>
+          <w:color w:val="000000" w:themeColor="text1"/>
+        </w:rPr>
+        <w:t xml:space="preserve">Changed to square brackets </w:t>
+      </w:r>
+      <w:r>
+        <w:rPr>
+          <w:color w:val="000000" w:themeColor="text1"/>
+        </w:rPr>
+        <w:t>as suggested by the teaching staff</w:t>
+      </w:r>
+      <w:r>
+        <w:rPr>
+          <w:color w:val="000000" w:themeColor="text1"/>
+        </w:rPr>
+        <w:t>.</w:t>
+      </w:r>
     </w:p>
     <w:sectPr>
       <w:pgSz w:w="12240" w:h="15840"/>
@@ -148,6 +235,184 @@
 <file path=word/numbering.xml><?xml version="1.0" encoding="utf-8"?>
 <w:numbering xmlns:wpc="http://schemas.microsoft.com/office/word/2010/wordprocessingCanvas" xmlns:cx="http://schemas.microsoft.com/office/drawing/2014/chartex" xmlns:cx1="http://schemas.microsoft.com/office/drawing/2015/9/8/chartex" xmlns:cx2="http://schemas.microsoft.com/office/drawing/2015/10/21/chartex" xmlns:cx3="http://schemas.microsoft.com/office/drawing/2016/5/9/chartex" xmlns:cx4="http://schemas.microsoft.com/office/drawing/2016/5/10/chartex" xmlns:cx5="http://schemas.microsoft.com/office/drawing/2016/5/11/chartex" xmlns:cx6="http://schemas.microsoft.com/office/drawing/2016/5/12/chartex" xmlns:cx7="http://schemas.microsoft.com/office/drawing/2016/5/13/chartex" xmlns:cx8="http://schemas.microsoft.com/office/drawing/2016/5/14/chartex" xmlns:mc="http://schemas.openxmlformats.org/markup-compatibility/2006" xmlns:aink="http://schemas.microsoft.com/office/drawing/2016/ink" xmlns:am3d="http://schemas.microsoft.com/office/drawing/2017/model3d" xmlns:o="urn:schemas-microsoft-com:office:office" xmlns:r="http://schemas.openxmlformats.org/officeDocument/2006/relationships" xmlns:m="http://schemas.openxmlformats.org/officeDocument/2006/math" xmlns:v="urn:schemas-microsoft-com:vml" xmlns:wp14="http://schemas.microsoft.com/office/word/2010/wordprocessingDrawing" xmlns:wp="http://schemas.openxmlformats.org/drawingml/2006/wordprocessingDrawing" xmlns:w10="urn:schemas-microsoft-com:office:word" xmlns:w="http://schemas.openxmlformats.org/wordprocessingml/2006/main" xmlns:w14="http://schemas.microsoft.com/office/word/2010/wordml" xmlns:w15="http://schemas.microsoft.com/office/word/2012/wordml" xmlns:w16cex="http://schemas.microsoft.com/office/word/2018/wordml/cex" xmlns:w16cid="http://schemas.microsoft.com/office/word/2016/wordml/cid" xmlns:w16="http://schemas.microsoft.com/office/word/2018/wordml" xmlns:w16se="http://schemas.microsoft.com/office/word/2015/wordml/symex" xmlns:wpg="http://schemas.microsoft.com/office/word/2010/wordprocessingGroup" xmlns:wpi="http://schemas.microsoft.com/office/word/2010/wordprocessingInk" xmlns:wne="http://schemas.microsoft.com/office/word/2006/wordml" xmlns:wps="http://schemas.microsoft.com/office/word/2010/wordprocessingShape" mc:Ignorable="w14 w15 w16se w16cid w16 w16cex wp14">
   <w:abstractNum w:abstractNumId="0" w15:restartNumberingAfterBreak="0">
+    <w:nsid w:val="226C4423"/>
+    <w:multiLevelType w:val="hybridMultilevel"/>
+    <w:tmpl w:val="1F9276AC"/>
+    <w:lvl w:ilvl="0" w:tplc="08090015">
+      <w:start w:val="1"/>
+      <w:numFmt w:val="upperLetter"/>
+      <w:lvlText w:val="%1."/>
+      <w:lvlJc w:val="left"/>
+      <w:pPr>
+        <w:ind w:left="720" w:hanging="360"/>
+      </w:pPr>
+      <w:rPr>
+        <w:rFonts w:hint="default"/>
+      </w:rPr>
+    </w:lvl>
+    <w:lvl w:ilvl="1" w:tplc="08090019" w:tentative="1">
+      <w:start w:val="1"/>
+      <w:numFmt w:val="lowerLetter"/>
+      <w:lvlText w:val="%2."/>
+      <w:lvlJc w:val="left"/>
+      <w:pPr>
+        <w:ind w:left="1440" w:hanging="360"/>
+      </w:pPr>
+    </w:lvl>
+    <w:lvl w:ilvl="2" w:tplc="0809001B" w:tentative="1">
+      <w:start w:val="1"/>
+      <w:numFmt w:val="lowerRoman"/>
+      <w:lvlText w:val="%3."/>
+      <w:lvlJc w:val="right"/>
+      <w:pPr>
+        <w:ind w:left="2160" w:hanging="180"/>
+      </w:pPr>
+    </w:lvl>
+    <w:lvl w:ilvl="3" w:tplc="0809000F" w:tentative="1">
+      <w:start w:val="1"/>
+      <w:numFmt w:val="decimal"/>
+      <w:lvlText w:val="%4."/>
+      <w:lvlJc w:val="left"/>
+      <w:pPr>
+        <w:ind w:left="2880" w:hanging="360"/>
+      </w:pPr>
+    </w:lvl>
+    <w:lvl w:ilvl="4" w:tplc="08090019" w:tentative="1">
+      <w:start w:val="1"/>
+      <w:numFmt w:val="lowerLetter"/>
+      <w:lvlText w:val="%5."/>
+      <w:lvlJc w:val="left"/>
+      <w:pPr>
+        <w:ind w:left="3600" w:hanging="360"/>
+      </w:pPr>
+    </w:lvl>
+    <w:lvl w:ilvl="5" w:tplc="0809001B" w:tentative="1">
+      <w:start w:val="1"/>
+      <w:numFmt w:val="lowerRoman"/>
+      <w:lvlText w:val="%6."/>
+      <w:lvlJc w:val="right"/>
+      <w:pPr>
+        <w:ind w:left="4320" w:hanging="180"/>
+      </w:pPr>
+    </w:lvl>
+    <w:lvl w:ilvl="6" w:tplc="0809000F" w:tentative="1">
+      <w:start w:val="1"/>
+      <w:numFmt w:val="decimal"/>
+      <w:lvlText w:val="%7."/>
+      <w:lvlJc w:val="left"/>
+      <w:pPr>
+        <w:ind w:left="5040" w:hanging="360"/>
+      </w:pPr>
+    </w:lvl>
+    <w:lvl w:ilvl="7" w:tplc="08090019" w:tentative="1">
+      <w:start w:val="1"/>
+      <w:numFmt w:val="lowerLetter"/>
+      <w:lvlText w:val="%8."/>
+      <w:lvlJc w:val="left"/>
+      <w:pPr>
+        <w:ind w:left="5760" w:hanging="360"/>
+      </w:pPr>
+    </w:lvl>
+    <w:lvl w:ilvl="8" w:tplc="0809001B" w:tentative="1">
+      <w:start w:val="1"/>
+      <w:numFmt w:val="lowerRoman"/>
+      <w:lvlText w:val="%9."/>
+      <w:lvlJc w:val="right"/>
+      <w:pPr>
+        <w:ind w:left="6480" w:hanging="180"/>
+      </w:pPr>
+    </w:lvl>
+  </w:abstractNum>
+  <w:abstractNum w:abstractNumId="1" w15:restartNumberingAfterBreak="0">
+    <w:nsid w:val="2E5534D4"/>
+    <w:multiLevelType w:val="hybridMultilevel"/>
+    <w:tmpl w:val="E62EEDD6"/>
+    <w:lvl w:ilvl="0" w:tplc="08090015">
+      <w:start w:val="1"/>
+      <w:numFmt w:val="upperLetter"/>
+      <w:lvlText w:val="%1."/>
+      <w:lvlJc w:val="left"/>
+      <w:pPr>
+        <w:ind w:left="720" w:hanging="360"/>
+      </w:pPr>
+      <w:rPr>
+        <w:rFonts w:hint="default"/>
+      </w:rPr>
+    </w:lvl>
+    <w:lvl w:ilvl="1" w:tplc="08090019" w:tentative="1">
+      <w:start w:val="1"/>
+      <w:numFmt w:val="lowerLetter"/>
+      <w:lvlText w:val="%2."/>
+      <w:lvlJc w:val="left"/>
+      <w:pPr>
+        <w:ind w:left="1440" w:hanging="360"/>
+      </w:pPr>
+    </w:lvl>
+    <w:lvl w:ilvl="2" w:tplc="0809001B" w:tentative="1">
+      <w:start w:val="1"/>
+      <w:numFmt w:val="lowerRoman"/>
+      <w:lvlText w:val="%3."/>
+      <w:lvlJc w:val="right"/>
+      <w:pPr>
+        <w:ind w:left="2160" w:hanging="180"/>
+      </w:pPr>
+    </w:lvl>
+    <w:lvl w:ilvl="3" w:tplc="0809000F" w:tentative="1">
+      <w:start w:val="1"/>
+      <w:numFmt w:val="decimal"/>
+      <w:lvlText w:val="%4."/>
+      <w:lvlJc w:val="left"/>
+      <w:pPr>
+        <w:ind w:left="2880" w:hanging="360"/>
+      </w:pPr>
+    </w:lvl>
+    <w:lvl w:ilvl="4" w:tplc="08090019" w:tentative="1">
+      <w:start w:val="1"/>
+      <w:numFmt w:val="lowerLetter"/>
+      <w:lvlText w:val="%5."/>
+      <w:lvlJc w:val="left"/>
+      <w:pPr>
+        <w:ind w:left="3600" w:hanging="360"/>
+      </w:pPr>
+    </w:lvl>
+    <w:lvl w:ilvl="5" w:tplc="0809001B" w:tentative="1">
+      <w:start w:val="1"/>
+      <w:numFmt w:val="lowerRoman"/>
+      <w:lvlText w:val="%6."/>
+      <w:lvlJc w:val="right"/>
+      <w:pPr>
+        <w:ind w:left="4320" w:hanging="180"/>
+      </w:pPr>
+    </w:lvl>
+    <w:lvl w:ilvl="6" w:tplc="0809000F" w:tentative="1">
+      <w:start w:val="1"/>
+      <w:numFmt w:val="decimal"/>
+      <w:lvlText w:val="%7."/>
+      <w:lvlJc w:val="left"/>
+      <w:pPr>
+        <w:ind w:left="5040" w:hanging="360"/>
+      </w:pPr>
+    </w:lvl>
+    <w:lvl w:ilvl="7" w:tplc="08090019" w:tentative="1">
+      <w:start w:val="1"/>
+      <w:numFmt w:val="lowerLetter"/>
+      <w:lvlText w:val="%8."/>
+      <w:lvlJc w:val="left"/>
+      <w:pPr>
+        <w:ind w:left="5760" w:hanging="360"/>
+      </w:pPr>
+    </w:lvl>
+    <w:lvl w:ilvl="8" w:tplc="0809001B" w:tentative="1">
+      <w:start w:val="1"/>
+      <w:numFmt w:val="lowerRoman"/>
+      <w:lvlText w:val="%9."/>
+      <w:lvlJc w:val="right"/>
+      <w:pPr>
+        <w:ind w:left="6480" w:hanging="180"/>
+      </w:pPr>
+    </w:lvl>
+  </w:abstractNum>
+  <w:abstractNum w:abstractNumId="2" w15:restartNumberingAfterBreak="0">
     <w:nsid w:val="42686012"/>
     <w:multiLevelType w:val="hybridMultilevel"/>
     <w:tmpl w:val="2584B85E"/>
@@ -236,7 +501,7 @@
       </w:pPr>
     </w:lvl>
   </w:abstractNum>
-  <w:abstractNum w:abstractNumId="1" w15:restartNumberingAfterBreak="0">
+  <w:abstractNum w:abstractNumId="3" w15:restartNumberingAfterBreak="0">
     <w:nsid w:val="73E441A5"/>
     <w:multiLevelType w:val="multilevel"/>
     <w:tmpl w:val="30E07216"/>
@@ -349,7 +614,96 @@
       </w:pPr>
     </w:lvl>
   </w:abstractNum>
-  <w:abstractNum w:abstractNumId="2" w15:restartNumberingAfterBreak="0">
+  <w:abstractNum w:abstractNumId="4" w15:restartNumberingAfterBreak="0">
+    <w:nsid w:val="751B5C6B"/>
+    <w:multiLevelType w:val="hybridMultilevel"/>
+    <w:tmpl w:val="A000C092"/>
+    <w:lvl w:ilvl="0" w:tplc="08090015">
+      <w:start w:val="1"/>
+      <w:numFmt w:val="upperLetter"/>
+      <w:lvlText w:val="%1."/>
+      <w:lvlJc w:val="left"/>
+      <w:pPr>
+        <w:ind w:left="720" w:hanging="360"/>
+      </w:pPr>
+      <w:rPr>
+        <w:rFonts w:hint="default"/>
+      </w:rPr>
+    </w:lvl>
+    <w:lvl w:ilvl="1" w:tplc="08090019" w:tentative="1">
+      <w:start w:val="1"/>
+      <w:numFmt w:val="lowerLetter"/>
+      <w:lvlText w:val="%2."/>
+      <w:lvlJc w:val="left"/>
+      <w:pPr>
+        <w:ind w:left="1440" w:hanging="360"/>
+      </w:pPr>
+    </w:lvl>
+    <w:lvl w:ilvl="2" w:tplc="0809001B" w:tentative="1">
+      <w:start w:val="1"/>
+      <w:numFmt w:val="lowerRoman"/>
+      <w:lvlText w:val="%3."/>
+      <w:lvlJc w:val="right"/>
+      <w:pPr>
+        <w:ind w:left="2160" w:hanging="180"/>
+      </w:pPr>
+    </w:lvl>
+    <w:lvl w:ilvl="3" w:tplc="0809000F" w:tentative="1">
+      <w:start w:val="1"/>
+      <w:numFmt w:val="decimal"/>
+      <w:lvlText w:val="%4."/>
+      <w:lvlJc w:val="left"/>
+      <w:pPr>
+        <w:ind w:left="2880" w:hanging="360"/>
+      </w:pPr>
+    </w:lvl>
+    <w:lvl w:ilvl="4" w:tplc="08090019" w:tentative="1">
+      <w:start w:val="1"/>
+      <w:numFmt w:val="lowerLetter"/>
+      <w:lvlText w:val="%5."/>
+      <w:lvlJc w:val="left"/>
+      <w:pPr>
+        <w:ind w:left="3600" w:hanging="360"/>
+      </w:pPr>
+    </w:lvl>
+    <w:lvl w:ilvl="5" w:tplc="0809001B" w:tentative="1">
+      <w:start w:val="1"/>
+      <w:numFmt w:val="lowerRoman"/>
+      <w:lvlText w:val="%6."/>
+      <w:lvlJc w:val="right"/>
+      <w:pPr>
+        <w:ind w:left="4320" w:hanging="180"/>
+      </w:pPr>
+    </w:lvl>
+    <w:lvl w:ilvl="6" w:tplc="0809000F" w:tentative="1">
+      <w:start w:val="1"/>
+      <w:numFmt w:val="decimal"/>
+      <w:lvlText w:val="%7."/>
+      <w:lvlJc w:val="left"/>
+      <w:pPr>
+        <w:ind w:left="5040" w:hanging="360"/>
+      </w:pPr>
+    </w:lvl>
+    <w:lvl w:ilvl="7" w:tplc="08090019" w:tentative="1">
+      <w:start w:val="1"/>
+      <w:numFmt w:val="lowerLetter"/>
+      <w:lvlText w:val="%8."/>
+      <w:lvlJc w:val="left"/>
+      <w:pPr>
+        <w:ind w:left="5760" w:hanging="360"/>
+      </w:pPr>
+    </w:lvl>
+    <w:lvl w:ilvl="8" w:tplc="0809001B" w:tentative="1">
+      <w:start w:val="1"/>
+      <w:numFmt w:val="lowerRoman"/>
+      <w:lvlText w:val="%9."/>
+      <w:lvlJc w:val="right"/>
+      <w:pPr>
+        <w:ind w:left="6480" w:hanging="180"/>
+      </w:pPr>
+    </w:lvl>
+  </w:abstractNum>
+  <w:abstractNum w:abstractNumId="5" w15:restartNumberingAfterBreak="0">
     <w:nsid w:val="7D9B6CD2"/>
     <w:multiLevelType w:val="multilevel"/>
     <w:tmpl w:val="E0629DAC"/>
@@ -463,13 +817,22 @@
     </w:lvl>
   </w:abstractNum>
   <w:num w:numId="1">
-    <w:abstractNumId w:val="1"/>
+    <w:abstractNumId w:val="3"/>
   </w:num>
   <w:num w:numId="2">
+    <w:abstractNumId w:val="5"/>
+  </w:num>
+  <w:num w:numId="3">
     <w:abstractNumId w:val="2"/>
   </w:num>
-  <w:num w:numId="3">
+  <w:num w:numId="4">
+    <w:abstractNumId w:val="4"/>
+  </w:num>
+  <w:num w:numId="5">
     <w:abstractNumId w:val="0"/>
+  </w:num>
+  <w:num w:numId="6">
+    <w:abstractNumId w:val="1"/>
   </w:num>
 </w:numbering>
 </file>

</xml_diff>

<commit_message>
added changes to be made in background, methods&references
</commit_message>
<xml_diff>
--- a/Changes.docx
+++ b/Changes.docx
@@ -4,60 +4,6 @@
   <w:body>
     <w:p>
       <w:pPr>
-        <w:numPr>
-          <w:ilvl w:val="0"/>
-          <w:numId w:val="2"/>
-        </w:numPr>
-        <w:rPr>
-          <w:color w:val="FF0000"/>
-        </w:rPr>
-      </w:pPr>
-      <w:r>
-        <w:rPr>
-          <w:color w:val="FF0000"/>
-        </w:rPr>
-        <w:t>indicating which section of your report you changed and what that changed consisted of</w:t>
-      </w:r>
-      <w:r>
-        <w:rPr>
-          <w:color w:val="FF0000"/>
-        </w:rPr>
-        <w:br/>
-        <w:t>(Example: Expanded the argument leading to the first research question in section 2 (page 2, 2</w:t>
-      </w:r>
-      <w:r>
-        <w:rPr>
-          <w:color w:val="FF0000"/>
-          <w:vertAlign w:val="superscript"/>
-        </w:rPr>
-        <w:t>nd</w:t>
-      </w:r>
-      <w:r>
-        <w:rPr>
-          <w:color w:val="FF0000"/>
-        </w:rPr>
-        <w:t> paragraph)), or,</w:t>
-      </w:r>
-    </w:p>
-    <w:p>
-      <w:pPr>
-        <w:numPr>
-          <w:ilvl w:val="0"/>
-          <w:numId w:val="2"/>
-        </w:numPr>
-        <w:rPr>
-          <w:color w:val="FF0000"/>
-        </w:rPr>
-      </w:pPr>
-      <w:r>
-        <w:rPr>
-          <w:color w:val="FF0000"/>
-        </w:rPr>
-        <w:t>arguing why this point of criticism is wrong, misguided, or not applicable.</w:t>
-      </w:r>
-    </w:p>
-    <w:p>
-      <w:pPr>
         <w:rPr>
           <w:color w:val="000000" w:themeColor="text1"/>
         </w:rPr>
@@ -84,19 +30,7 @@
         <w:rPr>
           <w:color w:val="000000" w:themeColor="text1"/>
         </w:rPr>
-        <w:t>Removed the irrelevant claim in l</w:t>
-      </w:r>
-      <w:r>
-        <w:rPr>
-          <w:color w:val="000000" w:themeColor="text1"/>
-        </w:rPr>
-        <w:t xml:space="preserve">ines 1 to 3 </w:t>
-      </w:r>
-      <w:r>
-        <w:rPr>
-          <w:color w:val="000000" w:themeColor="text1"/>
-        </w:rPr>
-        <w:t xml:space="preserve"> as suggested by the teaching staff</w:t>
+        <w:t>Removed the irrelevant claim in lines 1 to 3  as suggested by the teaching staff</w:t>
       </w:r>
       <w:r>
         <w:rPr>
@@ -172,12 +106,49 @@
         <w:pStyle w:val="ListParagraph"/>
         <w:numPr>
           <w:ilvl w:val="0"/>
-          <w:numId w:val="6"/>
+          <w:numId w:val="8"/>
         </w:numPr>
         <w:rPr>
           <w:color w:val="000000" w:themeColor="text1"/>
         </w:rPr>
       </w:pPr>
+      <w:r>
+        <w:rPr>
+          <w:color w:val="000000" w:themeColor="text1"/>
+        </w:rPr>
+        <w:t xml:space="preserve">Cited the paper for the mentioned technique. </w:t>
+      </w:r>
+    </w:p>
+    <w:p>
+      <w:pPr>
+        <w:rPr>
+          <w:color w:val="000000" w:themeColor="text1"/>
+        </w:rPr>
+      </w:pPr>
+      <w:r>
+        <w:rPr>
+          <w:color w:val="000000" w:themeColor="text1"/>
+        </w:rPr>
+        <w:t>Methods</w:t>
+      </w:r>
+    </w:p>
+    <w:p>
+      <w:pPr>
+        <w:pStyle w:val="ListParagraph"/>
+        <w:numPr>
+          <w:ilvl w:val="0"/>
+          <w:numId w:val="7"/>
+        </w:numPr>
+        <w:rPr>
+          <w:color w:val="000000" w:themeColor="text1"/>
+        </w:rPr>
+      </w:pPr>
+      <w:r>
+        <w:rPr>
+          <w:color w:val="000000" w:themeColor="text1"/>
+        </w:rPr>
+        <w:t>Added a description of the type of neural network to be used.</w:t>
+      </w:r>
     </w:p>
     <w:p>
       <w:pPr>
@@ -207,19 +178,25 @@
         <w:rPr>
           <w:color w:val="000000" w:themeColor="text1"/>
         </w:rPr>
-        <w:t xml:space="preserve">Changed to square brackets </w:t>
+        <w:t>Changed to square brackets as suggested by the teaching staff.</w:t>
       </w:r>
+    </w:p>
+    <w:p>
+      <w:pPr>
+        <w:pStyle w:val="ListParagraph"/>
+        <w:numPr>
+          <w:ilvl w:val="0"/>
+          <w:numId w:val="4"/>
+        </w:numPr>
+        <w:rPr>
+          <w:color w:val="000000" w:themeColor="text1"/>
+        </w:rPr>
+      </w:pPr>
       <w:r>
         <w:rPr>
           <w:color w:val="000000" w:themeColor="text1"/>
         </w:rPr>
-        <w:t>as suggested by the teaching staff</w:t>
-      </w:r>
-      <w:r>
-        <w:rPr>
-          <w:color w:val="000000" w:themeColor="text1"/>
-        </w:rPr>
-        <w:t>.</w:t>
+        <w:t>Removed irrelevant papers from the reference list.</w:t>
       </w:r>
     </w:p>
     <w:sectPr>
@@ -413,6 +390,95 @@
     </w:lvl>
   </w:abstractNum>
   <w:abstractNum w:abstractNumId="2" w15:restartNumberingAfterBreak="0">
+    <w:nsid w:val="3057320A"/>
+    <w:multiLevelType w:val="hybridMultilevel"/>
+    <w:tmpl w:val="D7AA3EC0"/>
+    <w:lvl w:ilvl="0" w:tplc="08090015">
+      <w:start w:val="1"/>
+      <w:numFmt w:val="upperLetter"/>
+      <w:lvlText w:val="%1."/>
+      <w:lvlJc w:val="left"/>
+      <w:pPr>
+        <w:ind w:left="720" w:hanging="360"/>
+      </w:pPr>
+      <w:rPr>
+        <w:rFonts w:hint="default"/>
+      </w:rPr>
+    </w:lvl>
+    <w:lvl w:ilvl="1" w:tplc="08090019" w:tentative="1">
+      <w:start w:val="1"/>
+      <w:numFmt w:val="lowerLetter"/>
+      <w:lvlText w:val="%2."/>
+      <w:lvlJc w:val="left"/>
+      <w:pPr>
+        <w:ind w:left="1440" w:hanging="360"/>
+      </w:pPr>
+    </w:lvl>
+    <w:lvl w:ilvl="2" w:tplc="0809001B" w:tentative="1">
+      <w:start w:val="1"/>
+      <w:numFmt w:val="lowerRoman"/>
+      <w:lvlText w:val="%3."/>
+      <w:lvlJc w:val="right"/>
+      <w:pPr>
+        <w:ind w:left="2160" w:hanging="180"/>
+      </w:pPr>
+    </w:lvl>
+    <w:lvl w:ilvl="3" w:tplc="0809000F" w:tentative="1">
+      <w:start w:val="1"/>
+      <w:numFmt w:val="decimal"/>
+      <w:lvlText w:val="%4."/>
+      <w:lvlJc w:val="left"/>
+      <w:pPr>
+        <w:ind w:left="2880" w:hanging="360"/>
+      </w:pPr>
+    </w:lvl>
+    <w:lvl w:ilvl="4" w:tplc="08090019" w:tentative="1">
+      <w:start w:val="1"/>
+      <w:numFmt w:val="lowerLetter"/>
+      <w:lvlText w:val="%5."/>
+      <w:lvlJc w:val="left"/>
+      <w:pPr>
+        <w:ind w:left="3600" w:hanging="360"/>
+      </w:pPr>
+    </w:lvl>
+    <w:lvl w:ilvl="5" w:tplc="0809001B" w:tentative="1">
+      <w:start w:val="1"/>
+      <w:numFmt w:val="lowerRoman"/>
+      <w:lvlText w:val="%6."/>
+      <w:lvlJc w:val="right"/>
+      <w:pPr>
+        <w:ind w:left="4320" w:hanging="180"/>
+      </w:pPr>
+    </w:lvl>
+    <w:lvl w:ilvl="6" w:tplc="0809000F" w:tentative="1">
+      <w:start w:val="1"/>
+      <w:numFmt w:val="decimal"/>
+      <w:lvlText w:val="%7."/>
+      <w:lvlJc w:val="left"/>
+      <w:pPr>
+        <w:ind w:left="5040" w:hanging="360"/>
+      </w:pPr>
+    </w:lvl>
+    <w:lvl w:ilvl="7" w:tplc="08090019" w:tentative="1">
+      <w:start w:val="1"/>
+      <w:numFmt w:val="lowerLetter"/>
+      <w:lvlText w:val="%8."/>
+      <w:lvlJc w:val="left"/>
+      <w:pPr>
+        <w:ind w:left="5760" w:hanging="360"/>
+      </w:pPr>
+    </w:lvl>
+    <w:lvl w:ilvl="8" w:tplc="0809001B" w:tentative="1">
+      <w:start w:val="1"/>
+      <w:numFmt w:val="lowerRoman"/>
+      <w:lvlText w:val="%9."/>
+      <w:lvlJc w:val="right"/>
+      <w:pPr>
+        <w:ind w:left="6480" w:hanging="180"/>
+      </w:pPr>
+    </w:lvl>
+  </w:abstractNum>
+  <w:abstractNum w:abstractNumId="3" w15:restartNumberingAfterBreak="0">
     <w:nsid w:val="42686012"/>
     <w:multiLevelType w:val="hybridMultilevel"/>
     <w:tmpl w:val="2584B85E"/>
@@ -501,7 +567,7 @@
       </w:pPr>
     </w:lvl>
   </w:abstractNum>
-  <w:abstractNum w:abstractNumId="3" w15:restartNumberingAfterBreak="0">
+  <w:abstractNum w:abstractNumId="4" w15:restartNumberingAfterBreak="0">
     <w:nsid w:val="73E441A5"/>
     <w:multiLevelType w:val="multilevel"/>
     <w:tmpl w:val="30E07216"/>
@@ -614,7 +680,7 @@
       </w:pPr>
     </w:lvl>
   </w:abstractNum>
-  <w:abstractNum w:abstractNumId="4" w15:restartNumberingAfterBreak="0">
+  <w:abstractNum w:abstractNumId="5" w15:restartNumberingAfterBreak="0">
     <w:nsid w:val="751B5C6B"/>
     <w:multiLevelType w:val="hybridMultilevel"/>
     <w:tmpl w:val="A000C092"/>
@@ -703,7 +769,96 @@
       </w:pPr>
     </w:lvl>
   </w:abstractNum>
-  <w:abstractNum w:abstractNumId="5" w15:restartNumberingAfterBreak="0">
+  <w:abstractNum w:abstractNumId="6" w15:restartNumberingAfterBreak="0">
+    <w:nsid w:val="79B15646"/>
+    <w:multiLevelType w:val="hybridMultilevel"/>
+    <w:tmpl w:val="097E893C"/>
+    <w:lvl w:ilvl="0" w:tplc="08090015">
+      <w:start w:val="1"/>
+      <w:numFmt w:val="upperLetter"/>
+      <w:lvlText w:val="%1."/>
+      <w:lvlJc w:val="left"/>
+      <w:pPr>
+        <w:ind w:left="720" w:hanging="360"/>
+      </w:pPr>
+      <w:rPr>
+        <w:rFonts w:hint="default"/>
+      </w:rPr>
+    </w:lvl>
+    <w:lvl w:ilvl="1" w:tplc="08090019" w:tentative="1">
+      <w:start w:val="1"/>
+      <w:numFmt w:val="lowerLetter"/>
+      <w:lvlText w:val="%2."/>
+      <w:lvlJc w:val="left"/>
+      <w:pPr>
+        <w:ind w:left="1440" w:hanging="360"/>
+      </w:pPr>
+    </w:lvl>
+    <w:lvl w:ilvl="2" w:tplc="0809001B" w:tentative="1">
+      <w:start w:val="1"/>
+      <w:numFmt w:val="lowerRoman"/>
+      <w:lvlText w:val="%3."/>
+      <w:lvlJc w:val="right"/>
+      <w:pPr>
+        <w:ind w:left="2160" w:hanging="180"/>
+      </w:pPr>
+    </w:lvl>
+    <w:lvl w:ilvl="3" w:tplc="0809000F" w:tentative="1">
+      <w:start w:val="1"/>
+      <w:numFmt w:val="decimal"/>
+      <w:lvlText w:val="%4."/>
+      <w:lvlJc w:val="left"/>
+      <w:pPr>
+        <w:ind w:left="2880" w:hanging="360"/>
+      </w:pPr>
+    </w:lvl>
+    <w:lvl w:ilvl="4" w:tplc="08090019" w:tentative="1">
+      <w:start w:val="1"/>
+      <w:numFmt w:val="lowerLetter"/>
+      <w:lvlText w:val="%5."/>
+      <w:lvlJc w:val="left"/>
+      <w:pPr>
+        <w:ind w:left="3600" w:hanging="360"/>
+      </w:pPr>
+    </w:lvl>
+    <w:lvl w:ilvl="5" w:tplc="0809001B" w:tentative="1">
+      <w:start w:val="1"/>
+      <w:numFmt w:val="lowerRoman"/>
+      <w:lvlText w:val="%6."/>
+      <w:lvlJc w:val="right"/>
+      <w:pPr>
+        <w:ind w:left="4320" w:hanging="180"/>
+      </w:pPr>
+    </w:lvl>
+    <w:lvl w:ilvl="6" w:tplc="0809000F" w:tentative="1">
+      <w:start w:val="1"/>
+      <w:numFmt w:val="decimal"/>
+      <w:lvlText w:val="%7."/>
+      <w:lvlJc w:val="left"/>
+      <w:pPr>
+        <w:ind w:left="5040" w:hanging="360"/>
+      </w:pPr>
+    </w:lvl>
+    <w:lvl w:ilvl="7" w:tplc="08090019" w:tentative="1">
+      <w:start w:val="1"/>
+      <w:numFmt w:val="lowerLetter"/>
+      <w:lvlText w:val="%8."/>
+      <w:lvlJc w:val="left"/>
+      <w:pPr>
+        <w:ind w:left="5760" w:hanging="360"/>
+      </w:pPr>
+    </w:lvl>
+    <w:lvl w:ilvl="8" w:tplc="0809001B" w:tentative="1">
+      <w:start w:val="1"/>
+      <w:numFmt w:val="lowerRoman"/>
+      <w:lvlText w:val="%9."/>
+      <w:lvlJc w:val="right"/>
+      <w:pPr>
+        <w:ind w:left="6480" w:hanging="180"/>
+      </w:pPr>
+    </w:lvl>
+  </w:abstractNum>
+  <w:abstractNum w:abstractNumId="7" w15:restartNumberingAfterBreak="0">
     <w:nsid w:val="7D9B6CD2"/>
     <w:multiLevelType w:val="multilevel"/>
     <w:tmpl w:val="E0629DAC"/>
@@ -817,22 +972,28 @@
     </w:lvl>
   </w:abstractNum>
   <w:num w:numId="1">
+    <w:abstractNumId w:val="4"/>
+  </w:num>
+  <w:num w:numId="2">
+    <w:abstractNumId w:val="7"/>
+  </w:num>
+  <w:num w:numId="3">
     <w:abstractNumId w:val="3"/>
   </w:num>
-  <w:num w:numId="2">
+  <w:num w:numId="4">
     <w:abstractNumId w:val="5"/>
-  </w:num>
-  <w:num w:numId="3">
-    <w:abstractNumId w:val="2"/>
-  </w:num>
-  <w:num w:numId="4">
-    <w:abstractNumId w:val="4"/>
   </w:num>
   <w:num w:numId="5">
     <w:abstractNumId w:val="0"/>
   </w:num>
   <w:num w:numId="6">
     <w:abstractNumId w:val="1"/>
+  </w:num>
+  <w:num w:numId="7">
+    <w:abstractNumId w:val="6"/>
+  </w:num>
+  <w:num w:numId="8">
+    <w:abstractNumId w:val="2"/>
   </w:num>
 </w:numbering>
 </file>
@@ -1239,6 +1400,7 @@
   <w:style w:type="character" w:default="1" w:styleId="DefaultParagraphFont">
     <w:name w:val="Default Paragraph Font"/>
     <w:uiPriority w:val="1"/>
+    <w:semiHidden/>
     <w:unhideWhenUsed/>
   </w:style>
   <w:style w:type="table" w:default="1" w:styleId="TableNormal">

</xml_diff>